<commit_message>
changes to assignment 1
</commit_message>
<xml_diff>
--- a/Assignment 1/Assignment1.docx
+++ b/Assignment 1/Assignment1.docx
@@ -111,7 +111,7 @@
           <w:noProof/>
         </w:rPr>
         <w:drawing>
-          <wp:inline distT="0" distB="0" distL="0" distR="0">
+          <wp:inline distT="0" distB="0" distL="0" distR="0" wp14:anchorId="3AD63E66" wp14:editId="48248F58">
             <wp:extent cx="771525" cy="581025"/>
             <wp:effectExtent l="0" t="0" r="9525" b="9525"/>
             <wp:docPr id="2" name="Picture 2" descr="https://i.imgur.com/GYs5RfM.png"/>
@@ -202,7 +202,7 @@
           <w:noProof/>
         </w:rPr>
         <w:drawing>
-          <wp:inline distT="0" distB="0" distL="0" distR="0">
+          <wp:inline distT="0" distB="0" distL="0" distR="0" wp14:anchorId="3D9BF6F7" wp14:editId="235E2CF6">
             <wp:extent cx="752475" cy="323850"/>
             <wp:effectExtent l="0" t="0" r="9525" b="0"/>
             <wp:docPr id="3" name="Picture 3" descr="https://i.imgur.com/svzgHh4.png"/>
@@ -268,13 +268,7 @@
       </w:r>
       <w:proofErr w:type="spellEnd"/>
       <w:r>
-        <w:t xml:space="preserve"> FROM employee</w:t>
-      </w:r>
-      <w:r>
-        <w:t xml:space="preserve"> </w:t>
-      </w:r>
-      <w:r>
-        <w:t xml:space="preserve">WHERE </w:t>
+        <w:t xml:space="preserve"> FROM employee WHERE </w:t>
       </w:r>
       <w:proofErr w:type="spellStart"/>
       <w:r>
@@ -339,7 +333,7 @@
           <w:noProof/>
         </w:rPr>
         <w:drawing>
-          <wp:inline distT="0" distB="0" distL="0" distR="0">
+          <wp:inline distT="0" distB="0" distL="0" distR="0" wp14:anchorId="6EEF9AED" wp14:editId="791773D3">
             <wp:extent cx="781050" cy="733425"/>
             <wp:effectExtent l="0" t="0" r="0" b="9525"/>
             <wp:docPr id="4" name="Picture 4" descr="https://i.imgur.com/eNyilun.png"/>
@@ -454,7 +448,7 @@
           <w:noProof/>
         </w:rPr>
         <w:drawing>
-          <wp:inline distT="0" distB="0" distL="0" distR="0">
+          <wp:inline distT="0" distB="0" distL="0" distR="0" wp14:anchorId="13C35E11" wp14:editId="48FC61C1">
             <wp:extent cx="1876425" cy="1247775"/>
             <wp:effectExtent l="0" t="0" r="9525" b="9525"/>
             <wp:docPr id="5" name="Picture 5" descr="https://i.imgur.com/ucedu87.png"/>
@@ -520,7 +514,42 @@
       </w:r>
       <w:proofErr w:type="spellEnd"/>
       <w:r>
-        <w:t xml:space="preserve"> from employee WHERE </w:t>
+        <w:t xml:space="preserve"> </w:t>
+      </w:r>
+      <w:r>
+        <w:t>FROM EMPLOYEE WHERE NOT EXISTS ( SELECT * FROM WORKS_ON B WHERE (</w:t>
+      </w:r>
+      <w:proofErr w:type="spellStart"/>
+      <w:r>
+        <w:t>B.Pno</w:t>
+      </w:r>
+      <w:proofErr w:type="spellEnd"/>
+      <w:r>
+        <w:t xml:space="preserve"> IN (SELECT </w:t>
+      </w:r>
+      <w:proofErr w:type="spellStart"/>
+      <w:r>
+        <w:t>Pno</w:t>
+      </w:r>
+      <w:proofErr w:type="spellEnd"/>
+      <w:r>
+        <w:t xml:space="preserve"> FROM CLIENT WHERE </w:t>
+      </w:r>
+      <w:proofErr w:type="spellStart"/>
+      <w:r>
+        <w:t>Cname</w:t>
+      </w:r>
+      <w:proofErr w:type="spellEnd"/>
+      <w:r>
+        <w:t xml:space="preserve"> = “JPL”) AND NOT EXISTS (SELECT * FROM WORKS_ON C WHERE </w:t>
+      </w:r>
+      <w:proofErr w:type="spellStart"/>
+      <w:r>
+        <w:t>C.Essn</w:t>
+      </w:r>
+      <w:proofErr w:type="spellEnd"/>
+      <w:r>
+        <w:t xml:space="preserve"> = </w:t>
       </w:r>
       <w:proofErr w:type="spellStart"/>
       <w:r>
@@ -528,59 +557,70 @@
       </w:r>
       <w:proofErr w:type="spellEnd"/>
       <w:r>
-        <w:t xml:space="preserve"> IN (SELECT DISTINCT </w:t>
-      </w:r>
-      <w:proofErr w:type="spellStart"/>
-      <w:r>
-        <w:t>Essn</w:t>
-      </w:r>
-      <w:proofErr w:type="spellEnd"/>
-      <w:r>
-        <w:t xml:space="preserve"> FROM </w:t>
-      </w:r>
-      <w:proofErr w:type="spellStart"/>
-      <w:r>
-        <w:t>works_on</w:t>
-      </w:r>
-      <w:proofErr w:type="spellEnd"/>
-      <w:r>
-        <w:t xml:space="preserve"> WHERE </w:t>
-      </w:r>
-      <w:proofErr w:type="spellStart"/>
-      <w:r>
-        <w:t>Pno</w:t>
-      </w:r>
-      <w:proofErr w:type="spellEnd"/>
-      <w:r>
-        <w:t xml:space="preserve"> IN (SELECT </w:t>
-      </w:r>
-      <w:proofErr w:type="spellStart"/>
-      <w:r>
-        <w:t>Pno</w:t>
-      </w:r>
-      <w:proofErr w:type="spellEnd"/>
-      <w:r>
-        <w:t xml:space="preserve"> FROM client WHERE </w:t>
-      </w:r>
-      <w:proofErr w:type="spellStart"/>
-      <w:r>
-        <w:t>Cname</w:t>
-      </w:r>
-      <w:proofErr w:type="spellEnd"/>
-      <w:r>
-        <w:t xml:space="preserve"> = "JPL"));</w:t>
+        <w:t xml:space="preserve"> AND </w:t>
+      </w:r>
+      <w:proofErr w:type="spellStart"/>
+      <w:r>
+        <w:t>C.Pno</w:t>
+      </w:r>
+      <w:proofErr w:type="spellEnd"/>
+      <w:r>
+        <w:t xml:space="preserve"> = </w:t>
+      </w:r>
+      <w:proofErr w:type="spellStart"/>
+      <w:r>
+        <w:t>B.Pno</w:t>
+      </w:r>
+      <w:proofErr w:type="spellEnd"/>
+      <w:r>
+        <w:t>)));</w:t>
       </w:r>
     </w:p>
+    <w:bookmarkStart w:id="0" w:name="_GoBack"/>
+    <w:bookmarkEnd w:id="0"/>
     <w:p>
+      <w:pPr>
+        <w:spacing w:after="0" w:line="240" w:lineRule="auto"/>
+        <w:ind w:left="360"/>
+        <w:rPr>
+          <w:rFonts w:ascii="Times New Roman" w:eastAsia="Times New Roman" w:hAnsi="Times New Roman" w:cs="Times New Roman"/>
+          <w:sz w:val="24"/>
+          <w:szCs w:val="24"/>
+        </w:rPr>
+      </w:pPr>
+      <w:r>
+        <w:rPr>
+          <w:rFonts w:ascii="Times New Roman" w:eastAsia="Times New Roman" w:hAnsi="Times New Roman" w:cs="Times New Roman"/>
+          <w:sz w:val="24"/>
+          <w:szCs w:val="24"/>
+        </w:rPr>
+        <w:fldChar w:fldCharType="begin"/>
+      </w:r>
+      <w:r>
+        <w:rPr>
+          <w:rFonts w:ascii="Times New Roman" w:eastAsia="Times New Roman" w:hAnsi="Times New Roman" w:cs="Times New Roman"/>
+          <w:sz w:val="24"/>
+          <w:szCs w:val="24"/>
+        </w:rPr>
+        <w:instrText xml:space="preserve"> INCLUDEPICTURE "https://puu.sh/EjapH/3ea94f74c3.png" \* MERGEFORMATINET </w:instrText>
+      </w:r>
+      <w:r>
+        <w:rPr>
+          <w:rFonts w:ascii="Times New Roman" w:eastAsia="Times New Roman" w:hAnsi="Times New Roman" w:cs="Times New Roman"/>
+          <w:sz w:val="24"/>
+          <w:szCs w:val="24"/>
+        </w:rPr>
+        <w:fldChar w:fldCharType="separate"/>
+      </w:r>
       <w:r>
         <w:rPr>
           <w:noProof/>
         </w:rPr>
         <w:drawing>
-          <wp:inline distT="0" distB="0" distL="0" distR="0">
-            <wp:extent cx="838200" cy="904875"/>
-            <wp:effectExtent l="0" t="0" r="0" b="9525"/>
-            <wp:docPr id="7" name="Picture 7" descr="https://i.imgur.com/ngUk03y.png"/>
+          <wp:inline distT="0" distB="0" distL="0" distR="0" wp14:anchorId="736EF65C" wp14:editId="0F81288E">
+            <wp:extent cx="1109272" cy="599612"/>
+            <wp:effectExtent l="0" t="0" r="0" b="0"/>
+            <wp:docPr id="6" name="Picture 6"/>
             <wp:cNvGraphicFramePr>
               <a:graphicFrameLocks xmlns:a="http://schemas.openxmlformats.org/drawingml/2006/main" noChangeAspect="1"/>
             </wp:cNvGraphicFramePr>
@@ -588,7 +628,7 @@
               <a:graphicData uri="http://schemas.openxmlformats.org/drawingml/2006/picture">
                 <pic:pic xmlns:pic="http://schemas.openxmlformats.org/drawingml/2006/picture">
                   <pic:nvPicPr>
-                    <pic:cNvPr id="0" name="Picture 16" descr="https://i.imgur.com/ngUk03y.png"/>
+                    <pic:cNvPr id="0" name="Picture 3"/>
                     <pic:cNvPicPr>
                       <a:picLocks noChangeAspect="1" noChangeArrowheads="1"/>
                     </pic:cNvPicPr>
@@ -609,7 +649,7 @@
                   <pic:spPr bwMode="auto">
                     <a:xfrm>
                       <a:off x="0" y="0"/>
-                      <a:ext cx="838200" cy="904875"/>
+                      <a:ext cx="1127259" cy="609335"/>
                     </a:xfrm>
                     <a:prstGeom prst="rect">
                       <a:avLst/>
@@ -625,7 +665,16 @@
           </wp:inline>
         </w:drawing>
       </w:r>
+      <w:r>
+        <w:rPr>
+          <w:rFonts w:ascii="Times New Roman" w:eastAsia="Times New Roman" w:hAnsi="Times New Roman" w:cs="Times New Roman"/>
+          <w:sz w:val="24"/>
+          <w:szCs w:val="24"/>
+        </w:rPr>
+        <w:fldChar w:fldCharType="end"/>
+      </w:r>
     </w:p>
+    <w:p/>
     <w:p>
       <w:pPr>
         <w:pStyle w:val="ListParagraph"/>
@@ -700,7 +749,7 @@
           <w:noProof/>
         </w:rPr>
         <w:drawing>
-          <wp:inline distT="0" distB="0" distL="0" distR="0">
+          <wp:inline distT="0" distB="0" distL="0" distR="0" wp14:anchorId="63AA6551" wp14:editId="1AFDBDDA">
             <wp:extent cx="809625" cy="895350"/>
             <wp:effectExtent l="0" t="0" r="9525" b="0"/>
             <wp:docPr id="9" name="Picture 9" descr="https://i.imgur.com/Lgs1xKU.png"/>
@@ -808,7 +857,7 @@
           <w:noProof/>
         </w:rPr>
         <w:drawing>
-          <wp:inline distT="0" distB="0" distL="0" distR="0">
+          <wp:inline distT="0" distB="0" distL="0" distR="0" wp14:anchorId="13691D7A" wp14:editId="429C9D86">
             <wp:extent cx="1914525" cy="790575"/>
             <wp:effectExtent l="0" t="0" r="9525" b="9525"/>
             <wp:docPr id="10" name="Picture 10" descr="https://i.imgur.com/6bPsGXA.png"/>
@@ -915,7 +964,7 @@
           <w:noProof/>
         </w:rPr>
         <w:drawing>
-          <wp:inline distT="0" distB="0" distL="0" distR="0">
+          <wp:inline distT="0" distB="0" distL="0" distR="0" wp14:anchorId="0D53ED1B" wp14:editId="67BBECF6">
             <wp:extent cx="2133600" cy="609600"/>
             <wp:effectExtent l="0" t="0" r="0" b="0"/>
             <wp:docPr id="11" name="Picture 11" descr="https://i.imgur.com/1zuGSsA.png"/>
@@ -1078,7 +1127,7 @@
           <w:noProof/>
         </w:rPr>
         <w:drawing>
-          <wp:inline distT="0" distB="0" distL="0" distR="0">
+          <wp:inline distT="0" distB="0" distL="0" distR="0" wp14:anchorId="2F7E9680" wp14:editId="26606D04">
             <wp:extent cx="1971675" cy="447675"/>
             <wp:effectExtent l="0" t="0" r="9525" b="9525"/>
             <wp:docPr id="12" name="Picture 12" descr="https://i.imgur.com/xRfw7WT.png"/>
@@ -1152,13 +1201,7 @@
       </w:r>
       <w:proofErr w:type="spellEnd"/>
       <w:r>
-        <w:t xml:space="preserve"> IN</w:t>
-      </w:r>
-      <w:r>
-        <w:t xml:space="preserve"> </w:t>
-      </w:r>
-      <w:r>
-        <w:t xml:space="preserve">(SELECT </w:t>
+        <w:t xml:space="preserve"> IN (SELECT </w:t>
       </w:r>
       <w:proofErr w:type="spellStart"/>
       <w:r>
@@ -1166,10 +1209,7 @@
       </w:r>
       <w:proofErr w:type="spellEnd"/>
       <w:r>
-        <w:t xml:space="preserve"> FROM department WHERE</w:t>
-      </w:r>
-      <w:r>
-        <w:t xml:space="preserve"> </w:t>
+        <w:t xml:space="preserve"> FROM department WHERE </w:t>
       </w:r>
       <w:proofErr w:type="spellStart"/>
       <w:r>
@@ -1181,13 +1221,7 @@
       </w:r>
       <w:proofErr w:type="gramStart"/>
       <w:r>
-        <w:t xml:space="preserve">IN </w:t>
-      </w:r>
-      <w:r>
-        <w:t xml:space="preserve"> </w:t>
-      </w:r>
-      <w:r>
-        <w:t>(</w:t>
+        <w:t>IN  (</w:t>
       </w:r>
       <w:proofErr w:type="gramEnd"/>
       <w:r>
@@ -1208,7 +1242,7 @@
           <w:noProof/>
         </w:rPr>
         <w:drawing>
-          <wp:inline distT="0" distB="0" distL="0" distR="0">
+          <wp:inline distT="0" distB="0" distL="0" distR="0" wp14:anchorId="5C42F4FD" wp14:editId="0FBD7324">
             <wp:extent cx="781050" cy="485775"/>
             <wp:effectExtent l="0" t="0" r="0" b="9525"/>
             <wp:docPr id="14" name="Picture 14" descr="https://i.imgur.com/jefPyll.png"/>
@@ -1256,8 +1290,6 @@
           </wp:inline>
         </w:drawing>
       </w:r>
-      <w:bookmarkStart w:id="0" w:name="_GoBack"/>
-      <w:bookmarkEnd w:id="0"/>
     </w:p>
     <w:sectPr>
       <w:pgSz w:w="12240" w:h="15840"/>
@@ -1475,7 +1507,7 @@
       </w:pPr>
     </w:pPrDefault>
   </w:docDefaults>
-  <w:latentStyles w:defLockedState="0" w:defUIPriority="99" w:defSemiHidden="0" w:defUnhideWhenUsed="0" w:defQFormat="0" w:count="375">
+  <w:latentStyles w:defLockedState="0" w:defUIPriority="99" w:defSemiHidden="0" w:defUnhideWhenUsed="0" w:defQFormat="0" w:count="377">
     <w:lsdException w:name="Normal" w:uiPriority="0" w:qFormat="1"/>
     <w:lsdException w:name="heading 1" w:uiPriority="9" w:qFormat="1"/>
     <w:lsdException w:name="heading 2" w:semiHidden="1" w:uiPriority="9" w:unhideWhenUsed="1" w:qFormat="1"/>
@@ -1581,7 +1613,6 @@
     <w:lsdException w:name="HTML Sample" w:semiHidden="1" w:unhideWhenUsed="1"/>
     <w:lsdException w:name="HTML Typewriter" w:semiHidden="1" w:unhideWhenUsed="1"/>
     <w:lsdException w:name="HTML Variable" w:semiHidden="1" w:unhideWhenUsed="1"/>
-    <w:lsdException w:name="Normal Table" w:semiHidden="1" w:unhideWhenUsed="1"/>
     <w:lsdException w:name="annotation subject" w:semiHidden="1" w:unhideWhenUsed="1"/>
     <w:lsdException w:name="No List" w:semiHidden="1" w:unhideWhenUsed="1"/>
     <w:lsdException w:name="Outline List 1" w:semiHidden="1" w:unhideWhenUsed="1"/>
@@ -1627,11 +1658,9 @@
     <w:lsdException w:name="Table Subtle 1" w:semiHidden="1" w:unhideWhenUsed="1"/>
     <w:lsdException w:name="Table Subtle 2" w:semiHidden="1" w:unhideWhenUsed="1"/>
     <w:lsdException w:name="Table Web 1" w:semiHidden="1" w:unhideWhenUsed="1"/>
-    <w:lsdException w:name="Table Web 2" w:semiHidden="1" w:unhideWhenUsed="1"/>
     <w:lsdException w:name="Table Web 3" w:semiHidden="1" w:unhideWhenUsed="1"/>
     <w:lsdException w:name="Balloon Text" w:semiHidden="1" w:unhideWhenUsed="1"/>
     <w:lsdException w:name="Table Grid" w:uiPriority="39"/>
-    <w:lsdException w:name="Table Theme" w:semiHidden="1" w:unhideWhenUsed="1"/>
     <w:lsdException w:name="Placeholder Text" w:semiHidden="1"/>
     <w:lsdException w:name="No Spacing" w:uiPriority="1" w:qFormat="1"/>
     <w:lsdException w:name="Light Shading" w:uiPriority="60"/>
@@ -1851,6 +1880,8 @@
     <w:lsdException w:name="Smart Hyperlink" w:semiHidden="1" w:unhideWhenUsed="1"/>
     <w:lsdException w:name="Hashtag" w:semiHidden="1" w:unhideWhenUsed="1"/>
     <w:lsdException w:name="Unresolved Mention" w:semiHidden="1" w:unhideWhenUsed="1"/>
+    <w:lsdException w:name="Smart Link" w:semiHidden="1" w:unhideWhenUsed="1"/>
+    <w:lsdException w:name="Smart Link Error" w:semiHidden="1" w:unhideWhenUsed="1"/>
   </w:latentStyles>
   <w:style w:type="paragraph" w:default="1" w:styleId="Normal">
     <w:name w:val="Normal"/>

</xml_diff>